<commit_message>
att 1.07 Texto base Word
</commit_message>
<xml_diff>
--- a/Texto Word/Texto base.docx
+++ b/Texto Word/Texto base.docx
@@ -181,30 +181,17 @@
         </w:rPr>
         <w:t xml:space="preserve"> é a facilidade de compreender os </w:t>
       </w:r>
-      <w:proofErr w:type="gramStart"/>
-      <w:r>
-        <w:rPr>
-          <w:rFonts w:eastAsia="Times New Roman" w:cstheme="minorHAnsi"/>
-          <w:kern w:val="0"/>
-          <w:sz w:val="24"/>
-          <w:szCs w:val="24"/>
-          <w:lang w:eastAsia="pt-BR"/>
-          <w14:ligatures w14:val="none"/>
-        </w:rPr>
-        <w:t xml:space="preserve">códigos </w:t>
-      </w:r>
-      <w:r>
-        <w:rPr>
-          <w:rFonts w:eastAsia="Times New Roman" w:cstheme="minorHAnsi"/>
-          <w:kern w:val="0"/>
-          <w:sz w:val="24"/>
-          <w:szCs w:val="24"/>
-          <w:lang w:eastAsia="pt-BR"/>
-          <w14:ligatures w14:val="none"/>
-        </w:rPr>
-        <w:t xml:space="preserve"> por</w:t>
-      </w:r>
-      <w:proofErr w:type="gramEnd"/>
+      <w:r>
+        <w:rPr>
+          <w:rFonts w:eastAsia="Times New Roman" w:cstheme="minorHAnsi"/>
+          <w:kern w:val="0"/>
+          <w:sz w:val="24"/>
+          <w:szCs w:val="24"/>
+          <w:lang w:eastAsia="pt-BR"/>
+          <w14:ligatures w14:val="none"/>
+        </w:rPr>
+        <w:t>códigos por</w:t>
+      </w:r>
       <w:r>
         <w:rPr>
           <w:rFonts w:eastAsia="Times New Roman" w:cstheme="minorHAnsi"/>
@@ -310,6 +297,359 @@
           <w:szCs w:val="24"/>
         </w:rPr>
       </w:pPr>
+      <w:r>
+        <w:rPr>
+          <w:rFonts w:cstheme="minorHAnsi"/>
+          <w:sz w:val="24"/>
+          <w:szCs w:val="24"/>
+        </w:rPr>
+        <w:tab/>
+        <w:t>Neste capitulo conhecemos o interpretador Python que é responsável por “traduzir” o nosso codigo para que o computador possa compreende-lo, o interpretador indica erros (se houverem) e executa os comandos linha a linha</w:t>
+      </w:r>
+    </w:p>
+    <w:p>
+      <w:pPr>
+        <w:rPr>
+          <w:rFonts w:cstheme="minorHAnsi"/>
+          <w:sz w:val="24"/>
+          <w:szCs w:val="24"/>
+        </w:rPr>
+      </w:pPr>
+      <w:r>
+        <w:rPr>
+          <w:rFonts w:cstheme="minorHAnsi"/>
+          <w:sz w:val="24"/>
+          <w:szCs w:val="24"/>
+        </w:rPr>
+        <w:tab/>
+        <w:t xml:space="preserve">O livro recomenda a utilização do Python 3.4 pois sofreu diversas alterações entre a versão 2 e 3, nessa etapa o livro nos ensina a baixar e instalar o Python nos sistemas operacionais mais </w:t>
+      </w:r>
+      <w:r>
+        <w:rPr>
+          <w:rFonts w:cstheme="minorHAnsi"/>
+          <w:sz w:val="24"/>
+          <w:szCs w:val="24"/>
+        </w:rPr>
+        <w:t>populares (</w:t>
+      </w:r>
+      <w:r>
+        <w:rPr>
+          <w:rFonts w:cstheme="minorHAnsi"/>
+          <w:sz w:val="24"/>
+          <w:szCs w:val="24"/>
+        </w:rPr>
+        <w:t xml:space="preserve">Windows, Linux e Mac), neste trabalho utilizo </w:t>
+      </w:r>
+      <w:r>
+        <w:rPr>
+          <w:rFonts w:cstheme="minorHAnsi"/>
+          <w:sz w:val="24"/>
+          <w:szCs w:val="24"/>
+        </w:rPr>
+        <w:t>a versão 3.10 e o interpretador disponível na biblioteca do aplicativo _</w:t>
+      </w:r>
+      <w:proofErr w:type="spellStart"/>
+      <w:r>
+        <w:rPr>
+          <w:rFonts w:cstheme="minorHAnsi"/>
+          <w:sz w:val="24"/>
+          <w:szCs w:val="24"/>
+        </w:rPr>
+        <w:t>Vs</w:t>
+      </w:r>
+      <w:proofErr w:type="spellEnd"/>
+      <w:r>
+        <w:rPr>
+          <w:rFonts w:cstheme="minorHAnsi"/>
+          <w:sz w:val="24"/>
+          <w:szCs w:val="24"/>
+        </w:rPr>
+        <w:t xml:space="preserve"> </w:t>
+      </w:r>
+      <w:proofErr w:type="spellStart"/>
+      <w:r>
+        <w:rPr>
+          <w:rFonts w:cstheme="minorHAnsi"/>
+          <w:sz w:val="24"/>
+          <w:szCs w:val="24"/>
+        </w:rPr>
+        <w:t>Code</w:t>
+      </w:r>
+      <w:proofErr w:type="spellEnd"/>
+      <w:r>
+        <w:rPr>
+          <w:rFonts w:cstheme="minorHAnsi"/>
+          <w:sz w:val="24"/>
+          <w:szCs w:val="24"/>
+        </w:rPr>
+        <w:t>_.</w:t>
+      </w:r>
+    </w:p>
+    <w:p>
+      <w:pPr>
+        <w:rPr>
+          <w:rFonts w:cstheme="minorHAnsi"/>
+          <w:sz w:val="24"/>
+          <w:szCs w:val="24"/>
+        </w:rPr>
+      </w:pPr>
+      <w:r>
+        <w:rPr>
+          <w:rFonts w:cstheme="minorHAnsi"/>
+          <w:sz w:val="24"/>
+          <w:szCs w:val="24"/>
+        </w:rPr>
+        <w:tab/>
+        <w:t>Para prosseguirmos precisamos de um editor de textos especial que suporte a edição em UTF-8 (é um tipo de codifi</w:t>
+      </w:r>
+      <w:r>
+        <w:rPr>
+          <w:rFonts w:cstheme="minorHAnsi"/>
+          <w:sz w:val="24"/>
+          <w:szCs w:val="24"/>
+        </w:rPr>
+        <w:t>ca</w:t>
+      </w:r>
+      <w:r>
+        <w:rPr>
+          <w:rFonts w:cstheme="minorHAnsi"/>
+          <w:sz w:val="24"/>
+          <w:szCs w:val="24"/>
+        </w:rPr>
+        <w:t xml:space="preserve">ção binaria </w:t>
+      </w:r>
+      <w:r>
+        <w:rPr>
+          <w:rFonts w:cstheme="minorHAnsi"/>
+          <w:sz w:val="24"/>
+          <w:szCs w:val="24"/>
+        </w:rPr>
+        <w:t xml:space="preserve">ou Unicode </w:t>
+      </w:r>
+      <w:r>
+        <w:rPr>
+          <w:rFonts w:cstheme="minorHAnsi"/>
+          <w:sz w:val="24"/>
+          <w:szCs w:val="24"/>
+        </w:rPr>
+        <w:t>com suporte a ASCII</w:t>
+      </w:r>
+      <w:r>
+        <w:rPr>
+          <w:rFonts w:cstheme="minorHAnsi"/>
+          <w:sz w:val="24"/>
+          <w:szCs w:val="24"/>
+        </w:rPr>
+        <w:t>) o editor utilizado neste trabalho é o já mencionado _</w:t>
+      </w:r>
+      <w:proofErr w:type="spellStart"/>
+      <w:r>
+        <w:rPr>
+          <w:rFonts w:cstheme="minorHAnsi"/>
+          <w:sz w:val="24"/>
+          <w:szCs w:val="24"/>
+        </w:rPr>
+        <w:t>Vs</w:t>
+      </w:r>
+      <w:proofErr w:type="spellEnd"/>
+      <w:r>
+        <w:rPr>
+          <w:rFonts w:cstheme="minorHAnsi"/>
+          <w:sz w:val="24"/>
+          <w:szCs w:val="24"/>
+        </w:rPr>
+        <w:t xml:space="preserve"> </w:t>
+      </w:r>
+      <w:proofErr w:type="spellStart"/>
+      <w:r>
+        <w:rPr>
+          <w:rFonts w:cstheme="minorHAnsi"/>
+          <w:sz w:val="24"/>
+          <w:szCs w:val="24"/>
+        </w:rPr>
+        <w:t>Code</w:t>
+      </w:r>
+      <w:proofErr w:type="spellEnd"/>
+      <w:r>
+        <w:rPr>
+          <w:rFonts w:cstheme="minorHAnsi"/>
+          <w:sz w:val="24"/>
+          <w:szCs w:val="24"/>
+        </w:rPr>
+        <w:t>_, estes editores tornam a compreensão facilitada destacando por cores o codigo indicando: funcoes, variáveis, linhas de erro (se houverem) e permitindo a utilização de acentos, ao salvar adicionamos a extinção que e caracteriza pelo final *_.</w:t>
+      </w:r>
+      <w:proofErr w:type="spellStart"/>
+      <w:r>
+        <w:rPr>
+          <w:rFonts w:cstheme="minorHAnsi"/>
+          <w:sz w:val="24"/>
+          <w:szCs w:val="24"/>
+        </w:rPr>
+        <w:t>py</w:t>
+      </w:r>
+      <w:proofErr w:type="spellEnd"/>
+      <w:r>
+        <w:rPr>
+          <w:rFonts w:cstheme="minorHAnsi"/>
+          <w:sz w:val="24"/>
+          <w:szCs w:val="24"/>
+        </w:rPr>
+        <w:t xml:space="preserve">_* todos os arquivos Python devem ser salvos neste formato como: *_Exemplo.py_*. Ao terminar seu codigo podemos executá-lo ou testar apertando F5 (no editor </w:t>
+      </w:r>
+      <w:proofErr w:type="spellStart"/>
+      <w:r>
+        <w:rPr>
+          <w:rFonts w:cstheme="minorHAnsi"/>
+          <w:sz w:val="24"/>
+          <w:szCs w:val="24"/>
+        </w:rPr>
+        <w:t>idle</w:t>
+      </w:r>
+      <w:proofErr w:type="spellEnd"/>
+      <w:r>
+        <w:rPr>
+          <w:rFonts w:cstheme="minorHAnsi"/>
+          <w:sz w:val="24"/>
+          <w:szCs w:val="24"/>
+        </w:rPr>
+        <w:t>) ou selecionando a opção _</w:t>
+      </w:r>
+      <w:proofErr w:type="spellStart"/>
+      <w:r>
+        <w:rPr>
+          <w:rFonts w:cstheme="minorHAnsi"/>
+          <w:sz w:val="24"/>
+          <w:szCs w:val="24"/>
+        </w:rPr>
+        <w:t>run</w:t>
+      </w:r>
+      <w:proofErr w:type="spellEnd"/>
+      <w:r>
+        <w:rPr>
+          <w:rFonts w:cstheme="minorHAnsi"/>
+          <w:sz w:val="24"/>
+          <w:szCs w:val="24"/>
+        </w:rPr>
+        <w:t xml:space="preserve">_ em outros editores </w:t>
+      </w:r>
+      <w:r>
+        <w:rPr>
+          <w:rFonts w:cstheme="minorHAnsi"/>
+          <w:sz w:val="24"/>
+          <w:szCs w:val="24"/>
+        </w:rPr>
+        <w:t>Python (lembre-se de salvar antes de executar o programa).</w:t>
+      </w:r>
+    </w:p>
+    <w:p>
+      <w:pPr>
+        <w:rPr>
+          <w:rFonts w:cstheme="minorHAnsi"/>
+          <w:sz w:val="24"/>
+          <w:szCs w:val="24"/>
+        </w:rPr>
+      </w:pPr>
+      <w:proofErr w:type="gramStart"/>
+      <w:r>
+        <w:rPr>
+          <w:rFonts w:cstheme="minorHAnsi"/>
+          <w:sz w:val="24"/>
+          <w:szCs w:val="24"/>
+        </w:rPr>
+        <w:t>No capítulos</w:t>
+      </w:r>
+      <w:proofErr w:type="gramEnd"/>
+      <w:r>
+        <w:rPr>
+          <w:rFonts w:cstheme="minorHAnsi"/>
+          <w:sz w:val="24"/>
+          <w:szCs w:val="24"/>
+        </w:rPr>
+        <w:t xml:space="preserve"> 2.4 temos uma listagem de cuidados ao digitamos um programa que resumidamente são: </w:t>
+      </w:r>
+    </w:p>
+    <w:p>
+      <w:pPr>
+        <w:pStyle w:val="PargrafodaLista"/>
+        <w:numPr>
+          <w:ilvl w:val="0"/>
+          <w:numId w:val="1"/>
+        </w:numPr>
+        <w:rPr>
+          <w:rFonts w:cstheme="minorHAnsi"/>
+          <w:sz w:val="24"/>
+          <w:szCs w:val="24"/>
+        </w:rPr>
+      </w:pPr>
+      <w:r>
+        <w:rPr>
+          <w:rFonts w:cstheme="minorHAnsi"/>
+          <w:sz w:val="24"/>
+          <w:szCs w:val="24"/>
+        </w:rPr>
+        <w:lastRenderedPageBreak/>
+        <w:t xml:space="preserve">Letras maiúsculas e minúsculas são interpretadas de formas diferentes o que pode gerar erro se utilizamos ou não a </w:t>
+      </w:r>
+      <w:proofErr w:type="gramStart"/>
+      <w:r>
+        <w:rPr>
+          <w:rFonts w:cstheme="minorHAnsi"/>
+          <w:sz w:val="24"/>
+          <w:szCs w:val="24"/>
+        </w:rPr>
+        <w:t>capitalização(</w:t>
+      </w:r>
+      <w:proofErr w:type="gramEnd"/>
+      <w:r>
+        <w:rPr>
+          <w:rFonts w:cstheme="minorHAnsi"/>
+          <w:sz w:val="24"/>
+          <w:szCs w:val="24"/>
+        </w:rPr>
+        <w:t xml:space="preserve">Ou maiusculização) em alguma função que deveria ser escrita inteiramente com letras minúsculas </w:t>
+      </w:r>
+    </w:p>
+    <w:p>
+      <w:pPr>
+        <w:rPr>
+          <w:rFonts w:cstheme="minorHAnsi"/>
+          <w:sz w:val="24"/>
+          <w:szCs w:val="24"/>
+        </w:rPr>
+      </w:pPr>
+      <w:r>
+        <w:rPr>
+          <w:rFonts w:cstheme="minorHAnsi"/>
+          <w:sz w:val="24"/>
+          <w:szCs w:val="24"/>
+        </w:rPr>
+        <w:tab/>
+      </w:r>
+      <w:r>
+        <w:rPr>
+          <w:rFonts w:cstheme="minorHAnsi"/>
+          <w:sz w:val="24"/>
+          <w:szCs w:val="24"/>
+        </w:rPr>
+        <w:t xml:space="preserve">    </w:t>
+      </w:r>
+    </w:p>
+    <w:p>
+      <w:pPr>
+        <w:rPr>
+          <w:rFonts w:cstheme="minorHAnsi"/>
+          <w:sz w:val="24"/>
+          <w:szCs w:val="24"/>
+        </w:rPr>
+      </w:pPr>
+      <w:r>
+        <w:rPr>
+          <w:rFonts w:cstheme="minorHAnsi"/>
+          <w:sz w:val="24"/>
+          <w:szCs w:val="24"/>
+        </w:rPr>
+        <w:t xml:space="preserve"> </w:t>
+      </w:r>
     </w:p>
     <w:sectPr>
       <w:pgSz w:w="11906" w:h="16838"/>
@@ -319,6 +659,100 @@
     </w:sectPr>
   </w:body>
 </w:document>
+</file>
+
+<file path=word/numbering.xml><?xml version="1.0" encoding="utf-8"?>
+<w:numbering xmlns:wpc="http://schemas.microsoft.com/office/word/2010/wordprocessingCanvas" xmlns:cx="http://schemas.microsoft.com/office/drawing/2014/chartex" xmlns:cx1="http://schemas.microsoft.com/office/drawing/2015/9/8/chartex" xmlns:cx2="http://schemas.microsoft.com/office/drawing/2015/10/21/chartex" xmlns:cx3="http://schemas.microsoft.com/office/drawing/2016/5/9/chartex" xmlns:cx4="http://schemas.microsoft.com/office/drawing/2016/5/10/chartex" xmlns:cx5="http://schemas.microsoft.com/office/drawing/2016/5/11/chartex" xmlns:cx6="http://schemas.microsoft.com/office/drawing/2016/5/12/chartex" xmlns:cx7="http://schemas.microsoft.com/office/drawing/2016/5/13/chartex" xmlns:cx8="http://schemas.microsoft.com/office/drawing/2016/5/14/chartex" xmlns:mc="http://schemas.openxmlformats.org/markup-compatibility/2006" xmlns:aink="http://schemas.microsoft.com/office/drawing/2016/ink" xmlns:am3d="http://schemas.microsoft.com/office/drawing/2017/model3d" xmlns:o="urn:schemas-microsoft-com:office:office" xmlns:oel="http://schemas.microsoft.com/office/2019/extlst" xmlns:r="http://schemas.openxmlformats.org/officeDocument/2006/relationships" xmlns:m="http://schemas.openxmlformats.org/officeDocument/2006/math" xmlns:v="urn:schemas-microsoft-com:vml" xmlns:wp14="http://schemas.microsoft.com/office/word/2010/wordprocessingDrawing" xmlns:wp="http://schemas.openxmlformats.org/drawingml/2006/wordprocessingDrawing" xmlns:w10="urn:schemas-microsoft-com:office:word" xmlns:w="http://schemas.openxmlformats.org/wordprocessingml/2006/main" xmlns:w14="http://schemas.microsoft.com/office/word/2010/wordml" xmlns:w15="http://schemas.microsoft.com/office/word/2012/wordml" xmlns:w16cex="http://schemas.microsoft.com/office/word/2018/wordml/cex" xmlns:w16cid="http://schemas.microsoft.com/office/word/2016/wordml/cid" xmlns:w16="http://schemas.microsoft.com/office/word/2018/wordml" xmlns:w16sdtdh="http://schemas.microsoft.com/office/word/2020/wordml/sdtdatahash" xmlns:w16se="http://schemas.microsoft.com/office/word/2015/wordml/symex" xmlns:wpg="http://schemas.microsoft.com/office/word/2010/wordprocessingGroup" xmlns:wpi="http://schemas.microsoft.com/office/word/2010/wordprocessingInk" xmlns:wne="http://schemas.microsoft.com/office/word/2006/wordml" xmlns:wps="http://schemas.microsoft.com/office/word/2010/wordprocessingShape" mc:Ignorable="w14 w15 w16se w16cid w16 w16cex w16sdtdh wp14">
+  <w:abstractNum w:abstractNumId="0" w15:restartNumberingAfterBreak="0">
+    <w:nsid w:val="2B372397"/>
+    <w:multiLevelType w:val="hybridMultilevel"/>
+    <w:tmpl w:val="31502D7A"/>
+    <w:lvl w:ilvl="0" w:tplc="0416000F">
+      <w:start w:val="1"/>
+      <w:numFmt w:val="decimal"/>
+      <w:lvlText w:val="%1."/>
+      <w:lvlJc w:val="left"/>
+      <w:pPr>
+        <w:ind w:left="720" w:hanging="360"/>
+      </w:pPr>
+    </w:lvl>
+    <w:lvl w:ilvl="1" w:tplc="04160019" w:tentative="1">
+      <w:start w:val="1"/>
+      <w:numFmt w:val="lowerLetter"/>
+      <w:lvlText w:val="%2."/>
+      <w:lvlJc w:val="left"/>
+      <w:pPr>
+        <w:ind w:left="1440" w:hanging="360"/>
+      </w:pPr>
+    </w:lvl>
+    <w:lvl w:ilvl="2" w:tplc="0416001B" w:tentative="1">
+      <w:start w:val="1"/>
+      <w:numFmt w:val="lowerRoman"/>
+      <w:lvlText w:val="%3."/>
+      <w:lvlJc w:val="right"/>
+      <w:pPr>
+        <w:ind w:left="2160" w:hanging="180"/>
+      </w:pPr>
+    </w:lvl>
+    <w:lvl w:ilvl="3" w:tplc="0416000F" w:tentative="1">
+      <w:start w:val="1"/>
+      <w:numFmt w:val="decimal"/>
+      <w:lvlText w:val="%4."/>
+      <w:lvlJc w:val="left"/>
+      <w:pPr>
+        <w:ind w:left="2880" w:hanging="360"/>
+      </w:pPr>
+    </w:lvl>
+    <w:lvl w:ilvl="4" w:tplc="04160019" w:tentative="1">
+      <w:start w:val="1"/>
+      <w:numFmt w:val="lowerLetter"/>
+      <w:lvlText w:val="%5."/>
+      <w:lvlJc w:val="left"/>
+      <w:pPr>
+        <w:ind w:left="3600" w:hanging="360"/>
+      </w:pPr>
+    </w:lvl>
+    <w:lvl w:ilvl="5" w:tplc="0416001B" w:tentative="1">
+      <w:start w:val="1"/>
+      <w:numFmt w:val="lowerRoman"/>
+      <w:lvlText w:val="%6."/>
+      <w:lvlJc w:val="right"/>
+      <w:pPr>
+        <w:ind w:left="4320" w:hanging="180"/>
+      </w:pPr>
+    </w:lvl>
+    <w:lvl w:ilvl="6" w:tplc="0416000F" w:tentative="1">
+      <w:start w:val="1"/>
+      <w:numFmt w:val="decimal"/>
+      <w:lvlText w:val="%7."/>
+      <w:lvlJc w:val="left"/>
+      <w:pPr>
+        <w:ind w:left="5040" w:hanging="360"/>
+      </w:pPr>
+    </w:lvl>
+    <w:lvl w:ilvl="7" w:tplc="04160019" w:tentative="1">
+      <w:start w:val="1"/>
+      <w:numFmt w:val="lowerLetter"/>
+      <w:lvlText w:val="%8."/>
+      <w:lvlJc w:val="left"/>
+      <w:pPr>
+        <w:ind w:left="5760" w:hanging="360"/>
+      </w:pPr>
+    </w:lvl>
+    <w:lvl w:ilvl="8" w:tplc="0416001B" w:tentative="1">
+      <w:start w:val="1"/>
+      <w:numFmt w:val="lowerRoman"/>
+      <w:lvlText w:val="%9."/>
+      <w:lvlJc w:val="right"/>
+      <w:pPr>
+        <w:ind w:left="6480" w:hanging="180"/>
+      </w:pPr>
+    </w:lvl>
+  </w:abstractNum>
+  <w:num w:numId="1" w16cid:durableId="1109204894">
+    <w:abstractNumId w:val="0"/>
+  </w:num>
+</w:numbering>
 </file>
 
 <file path=word/styles.xml><?xml version="1.0" encoding="utf-8"?>
@@ -749,6 +1183,17 @@
     <w:semiHidden/>
     <w:unhideWhenUsed/>
   </w:style>
+  <w:style w:type="paragraph" w:styleId="PargrafodaLista">
+    <w:name w:val="List Paragraph"/>
+    <w:basedOn w:val="Normal"/>
+    <w:uiPriority w:val="34"/>
+    <w:qFormat/>
+    <w:rsid w:val="006166C8"/>
+    <w:pPr>
+      <w:ind w:left="720"/>
+      <w:contextualSpacing/>
+    </w:pPr>
+  </w:style>
 </w:styles>
 </file>
 

</xml_diff>